<commit_message>
add day 1&2 in DS
</commit_message>
<xml_diff>
--- a/networks/tasks.docx
+++ b/networks/tasks.docx
@@ -24,63 +24,10 @@
       </w:r>
       <w:r>
         <w:br/>
-      </w:r>
-      <w:r>
         <w:t xml:space="preserve">MAC addresses are layer-2 addresses, </w:t>
       </w:r>
       <w:r>
-        <w:t>while IP addresses are layer-3 addresses. I</w:t>
-      </w:r>
-      <w:r>
-        <w:t xml:space="preserve">n small networks, </w:t>
-      </w:r>
-      <w:r>
-        <w:t>we</w:t>
-      </w:r>
-      <w:r>
-        <w:t xml:space="preserve"> don't need a layer 3 protocol. All devices are directly addressable</w:t>
-      </w:r>
-      <w:r>
-        <w:t xml:space="preserve"> with MAC</w:t>
-      </w:r>
-      <w:r>
-        <w:t xml:space="preserve">. As networks </w:t>
-      </w:r>
-      <w:r>
-        <w:t>grow</w:t>
-      </w:r>
-      <w:r>
-        <w:t xml:space="preserve"> bigger </w:t>
-      </w:r>
-      <w:r>
-        <w:t>and</w:t>
-      </w:r>
-      <w:r>
-        <w:t xml:space="preserve"> interconnected, </w:t>
-      </w:r>
-      <w:r>
-        <w:t>layer 3</w:t>
-      </w:r>
-      <w:r>
-        <w:t xml:space="preserve"> know</w:t>
-      </w:r>
-      <w:r>
-        <w:t>s</w:t>
-      </w:r>
-      <w:r>
-        <w:t xml:space="preserve"> how to get from one network to another</w:t>
-      </w:r>
-      <w:r>
-        <w:t xml:space="preserve"> using</w:t>
-      </w:r>
-      <w:r>
-        <w:t xml:space="preserve"> routing</w:t>
-      </w:r>
-      <w:r>
-        <w:t xml:space="preserve"> on IP</w:t>
-      </w:r>
-      <w:r>
-        <w:t>.</w:t>
+        <w:t>while IP addresses are layer-3 addresses. In small networks, we don't need a layer 3 protocol. All devices are directly addressable with MAC. As networks grow bigger and interconnected, layer 3 knows how to get from one network to another using routing on IP.</w:t>
       </w:r>
       <w:r>
         <w:br/>
@@ -156,6 +103,151 @@
           <w:szCs w:val="24"/>
         </w:rPr>
         <w:t>Also, it uses low TTL so that DNS servers do not cache one server IP for a long time.</w:t>
+      </w:r>
+    </w:p>
+    <w:p>
+      <w:pPr>
+        <w:pStyle w:val="ListParagraph"/>
+        <w:rPr>
+          <w:rFonts w:asciiTheme="majorBidi" w:hAnsiTheme="majorBidi" w:cstheme="majorBidi"/>
+          <w:sz w:val="24"/>
+          <w:szCs w:val="24"/>
+        </w:rPr>
+      </w:pPr>
+    </w:p>
+    <w:p>
+      <w:pPr>
+        <w:pStyle w:val="ListParagraph"/>
+        <w:numPr>
+          <w:ilvl w:val="0"/>
+          <w:numId w:val="2"/>
+        </w:numPr>
+        <w:rPr>
+          <w:rFonts w:asciiTheme="majorBidi" w:hAnsiTheme="majorBidi" w:cstheme="majorBidi"/>
+          <w:sz w:val="24"/>
+          <w:szCs w:val="24"/>
+        </w:rPr>
+      </w:pPr>
+    </w:p>
+    <w:p>
+      <w:pPr>
+        <w:rPr>
+          <w:rFonts w:asciiTheme="majorBidi" w:hAnsiTheme="majorBidi" w:cstheme="majorBidi"/>
+          <w:sz w:val="24"/>
+          <w:szCs w:val="24"/>
+        </w:rPr>
+      </w:pPr>
+      <w:r>
+        <w:drawing>
+          <wp:anchor distT="0" distB="0" distL="114300" distR="114300" simplePos="0" relativeHeight="251658240" behindDoc="0" locked="0" layoutInCell="1" allowOverlap="1" wp14:anchorId="15ECFC05" wp14:editId="381C3308">
+            <wp:simplePos x="0" y="0"/>
+            <wp:positionH relativeFrom="column">
+              <wp:posOffset>243840</wp:posOffset>
+            </wp:positionH>
+            <wp:positionV relativeFrom="paragraph">
+              <wp:posOffset>217170</wp:posOffset>
+            </wp:positionV>
+            <wp:extent cx="5943600" cy="3343275"/>
+            <wp:effectExtent l="0" t="0" r="0" b="9525"/>
+            <wp:wrapTopAndBottom/>
+            <wp:docPr id="1" name="Picture 1"/>
+            <wp:cNvGraphicFramePr>
+              <a:graphicFrameLocks xmlns:a="http://schemas.openxmlformats.org/drawingml/2006/main" noChangeAspect="1"/>
+            </wp:cNvGraphicFramePr>
+            <a:graphic xmlns:a="http://schemas.openxmlformats.org/drawingml/2006/main">
+              <a:graphicData uri="http://schemas.openxmlformats.org/drawingml/2006/picture">
+                <pic:pic xmlns:pic="http://schemas.openxmlformats.org/drawingml/2006/picture">
+                  <pic:nvPicPr>
+                    <pic:cNvPr id="1" name=""/>
+                    <pic:cNvPicPr/>
+                  </pic:nvPicPr>
+                  <pic:blipFill>
+                    <a:blip r:embed="rId5" cstate="print">
+                      <a:extLst>
+                        <a:ext uri="{28A0092B-C50C-407E-A947-70E740481C1C}">
+                          <a14:useLocalDpi xmlns:a14="http://schemas.microsoft.com/office/drawing/2010/main" val="0"/>
+                        </a:ext>
+                      </a:extLst>
+                    </a:blip>
+                    <a:stretch>
+                      <a:fillRect/>
+                    </a:stretch>
+                  </pic:blipFill>
+                  <pic:spPr>
+                    <a:xfrm>
+                      <a:off x="0" y="0"/>
+                      <a:ext cx="5943600" cy="3343275"/>
+                    </a:xfrm>
+                    <a:prstGeom prst="rect">
+                      <a:avLst/>
+                    </a:prstGeom>
+                  </pic:spPr>
+                </pic:pic>
+              </a:graphicData>
+            </a:graphic>
+          </wp:anchor>
+        </w:drawing>
+      </w:r>
+    </w:p>
+    <w:p>
+      <w:pPr>
+        <w:rPr>
+          <w:rFonts w:asciiTheme="majorBidi" w:hAnsiTheme="majorBidi" w:cstheme="majorBidi"/>
+          <w:sz w:val="24"/>
+          <w:szCs w:val="24"/>
+        </w:rPr>
+      </w:pPr>
+    </w:p>
+    <w:p>
+      <w:pPr>
+        <w:rPr>
+          <w:rFonts w:asciiTheme="majorBidi" w:hAnsiTheme="majorBidi" w:cstheme="majorBidi"/>
+          <w:sz w:val="24"/>
+          <w:szCs w:val="24"/>
+        </w:rPr>
+      </w:pPr>
+      <w:r>
+        <w:rPr>
+          <w:rFonts w:asciiTheme="majorBidi" w:hAnsiTheme="majorBidi" w:cstheme="majorBidi"/>
+          <w:sz w:val="24"/>
+          <w:szCs w:val="24"/>
+        </w:rPr>
+        <w:lastRenderedPageBreak/>
+        <w:drawing>
+          <wp:inline distT="0" distB="0" distL="0" distR="0" wp14:anchorId="5926E14A" wp14:editId="600AA9E8">
+            <wp:extent cx="5943600" cy="3343275"/>
+            <wp:effectExtent l="0" t="0" r="0" b="9525"/>
+            <wp:docPr id="2" name="Picture 2"/>
+            <wp:cNvGraphicFramePr>
+              <a:graphicFrameLocks xmlns:a="http://schemas.openxmlformats.org/drawingml/2006/main" noChangeAspect="1"/>
+            </wp:cNvGraphicFramePr>
+            <a:graphic xmlns:a="http://schemas.openxmlformats.org/drawingml/2006/main">
+              <a:graphicData uri="http://schemas.openxmlformats.org/drawingml/2006/picture">
+                <pic:pic xmlns:pic="http://schemas.openxmlformats.org/drawingml/2006/picture">
+                  <pic:nvPicPr>
+                    <pic:cNvPr id="1" name=""/>
+                    <pic:cNvPicPr/>
+                  </pic:nvPicPr>
+                  <pic:blipFill>
+                    <a:blip r:embed="rId6"/>
+                    <a:stretch>
+                      <a:fillRect/>
+                    </a:stretch>
+                  </pic:blipFill>
+                  <pic:spPr>
+                    <a:xfrm>
+                      <a:off x="0" y="0"/>
+                      <a:ext cx="5943600" cy="3343275"/>
+                    </a:xfrm>
+                    <a:prstGeom prst="rect">
+                      <a:avLst/>
+                    </a:prstGeom>
+                  </pic:spPr>
+                </pic:pic>
+              </a:graphicData>
+            </a:graphic>
+          </wp:inline>
+        </w:drawing>
       </w:r>
     </w:p>
     <w:sectPr>

</xml_diff>